<commit_message>
general updates and bugfixes
</commit_message>
<xml_diff>
--- a/1-Rasd/rasd_myTaxiService.docx
+++ b/1-Rasd/rasd_myTaxiService.docx
@@ -92,7 +92,7 @@
           <w:sz w:val="28"/>
           <w:szCs w:val="28"/>
         </w:rPr>
-        <w:t>Introduction</w:t>
+        <w:t>INTRODUCTION</w:t>
       </w:r>
       <w:r>
         <w:rPr>
@@ -598,7 +598,7 @@
           <w:sz w:val="28"/>
           <w:szCs w:val="28"/>
         </w:rPr>
-        <w:t>Actors</w:t>
+        <w:t>ACTORS</w:t>
       </w:r>
       <w:r>
         <w:rPr>
@@ -690,7 +690,7 @@
           <w:sz w:val="28"/>
           <w:szCs w:val="28"/>
         </w:rPr>
-        <w:t>Requirements</w:t>
+        <w:t>REQUIREMENTS</w:t>
       </w:r>
       <w:r>
         <w:rPr>
@@ -978,7 +978,7 @@
           <w:b w:val="0"/>
           <w:sz w:val="28"/>
           <w:szCs w:val="28"/>
-          <w:lang w:val="it-IT" w:eastAsia="it-IT"/>
+          <w:lang w:eastAsia="it-IT"/>
         </w:rPr>
         <w:tab/>
       </w:r>
@@ -988,7 +988,7 @@
           <w:sz w:val="28"/>
           <w:szCs w:val="28"/>
         </w:rPr>
-        <w:t>Specifications</w:t>
+        <w:t>SPECIFICATIONS</w:t>
       </w:r>
       <w:r>
         <w:rPr>
@@ -1070,7 +1070,7 @@
           <w:b w:val="0"/>
           <w:sz w:val="28"/>
           <w:szCs w:val="28"/>
-          <w:lang w:val="it-IT" w:eastAsia="it-IT"/>
+          <w:lang w:eastAsia="it-IT"/>
         </w:rPr>
         <w:tab/>
       </w:r>
@@ -1080,7 +1080,7 @@
           <w:sz w:val="28"/>
           <w:szCs w:val="28"/>
         </w:rPr>
-        <w:t>Scenarios</w:t>
+        <w:t>SCENARIOS</w:t>
       </w:r>
       <w:r>
         <w:rPr>
@@ -1172,7 +1172,7 @@
           <w:sz w:val="28"/>
           <w:szCs w:val="28"/>
         </w:rPr>
-        <w:t>UML models</w:t>
+        <w:t>UML MODELS</w:t>
       </w:r>
       <w:r>
         <w:rPr>
@@ -1779,7 +1779,7 @@
           <w:sz w:val="28"/>
           <w:szCs w:val="28"/>
         </w:rPr>
-        <w:t>Alloy</w:t>
+        <w:t>ALLOY</w:t>
       </w:r>
       <w:r>
         <w:rPr>
@@ -2182,7 +2182,7 @@
           <w:sz w:val="28"/>
           <w:szCs w:val="28"/>
         </w:rPr>
-        <w:t>Used tools</w:t>
+        <w:t>USED TOOLS</w:t>
       </w:r>
       <w:r>
         <w:rPr>
@@ -2210,20 +2210,17 @@
           <w:sz w:val="28"/>
           <w:szCs w:val="28"/>
         </w:rPr>
-      </w:r>
-      <w:r>
-        <w:rPr>
-          <w:sz w:val="28"/>
-          <w:szCs w:val="28"/>
-        </w:rPr>
         <w:fldChar w:fldCharType="separate"/>
       </w:r>
       <w:r>
         <w:rPr>
-          <w:sz w:val="28"/>
-          <w:szCs w:val="28"/>
-        </w:rPr>
-        <w:t>35</w:t>
+          <w:b w:val="0"/>
+          <w:bCs/>
+          <w:sz w:val="28"/>
+          <w:szCs w:val="28"/>
+          <w:lang w:val="it-IT"/>
+        </w:rPr>
+        <w:t>Errore. Il segnalibro non è definito.</w:t>
       </w:r>
       <w:r>
         <w:rPr>
@@ -2277,7 +2274,15 @@
           <w:sz w:val="28"/>
           <w:szCs w:val="28"/>
         </w:rPr>
-        <w:t>Hours of work</w:t>
+        <w:t>H</w:t>
+      </w:r>
+      <w:r>
+        <w:rPr>
+          <w:rFonts w:asciiTheme="majorHAnsi" w:hAnsiTheme="majorHAnsi"/>
+          <w:sz w:val="28"/>
+          <w:szCs w:val="28"/>
+        </w:rPr>
+        <w:t>OURS OF WORK</w:t>
       </w:r>
       <w:r>
         <w:rPr>
@@ -2305,20 +2310,17 @@
           <w:sz w:val="28"/>
           <w:szCs w:val="28"/>
         </w:rPr>
-      </w:r>
-      <w:r>
-        <w:rPr>
-          <w:sz w:val="28"/>
-          <w:szCs w:val="28"/>
-        </w:rPr>
         <w:fldChar w:fldCharType="separate"/>
       </w:r>
       <w:r>
         <w:rPr>
-          <w:sz w:val="28"/>
-          <w:szCs w:val="28"/>
-        </w:rPr>
-        <w:t>35</w:t>
+          <w:b w:val="0"/>
+          <w:bCs/>
+          <w:sz w:val="28"/>
+          <w:szCs w:val="28"/>
+          <w:lang w:val="it-IT"/>
+        </w:rPr>
+        <w:t>Errore. Il segnalibro non è definito.</w:t>
       </w:r>
       <w:r>
         <w:rPr>
@@ -2401,22 +2403,15 @@
         <w:lastRenderedPageBreak/>
         <w:t>I</w:t>
       </w:r>
+      <w:bookmarkEnd w:id="0"/>
+      <w:bookmarkEnd w:id="1"/>
       <w:r>
         <w:rPr>
           <w:rFonts w:asciiTheme="majorHAnsi" w:hAnsiTheme="majorHAnsi"/>
           <w:sz w:val="44"/>
         </w:rPr>
-        <w:t>ntroduct</w:t>
-      </w:r>
-      <w:bookmarkEnd w:id="0"/>
-      <w:r>
-        <w:rPr>
-          <w:rFonts w:asciiTheme="majorHAnsi" w:hAnsiTheme="majorHAnsi"/>
-          <w:sz w:val="44"/>
-        </w:rPr>
-        <w:t>ion</w:t>
-      </w:r>
-      <w:bookmarkEnd w:id="1"/>
+        <w:t>NTRODUCTION</w:t>
+      </w:r>
     </w:p>
     <w:p>
       <w:pPr>
@@ -3935,8 +3930,8 @@
           <w:sz w:val="32"/>
         </w:rPr>
       </w:pPr>
-      <w:bookmarkStart w:id="5" w:name="_Toc439994673"/>
-      <w:bookmarkStart w:id="6" w:name="_Toc439953011"/>
+      <w:bookmarkStart w:id="5" w:name="_Toc439953011"/>
+      <w:bookmarkStart w:id="6" w:name="_Toc439994673"/>
       <w:r>
         <w:rPr>
           <w:rFonts w:asciiTheme="majorHAnsi" w:hAnsiTheme="majorHAnsi"/>
@@ -3958,7 +3953,7 @@
         </w:rPr>
         <w:t>ystem</w:t>
       </w:r>
-      <w:bookmarkEnd w:id="6"/>
+      <w:bookmarkEnd w:id="5"/>
     </w:p>
     <w:p>
       <w:pPr>
@@ -4343,15 +4338,22 @@
         </w:rPr>
       </w:pPr>
       <w:bookmarkStart w:id="7" w:name="_Toc439953012"/>
-      <w:bookmarkEnd w:id="5"/>
+      <w:bookmarkEnd w:id="6"/>
       <w:r>
         <w:rPr>
           <w:rFonts w:asciiTheme="majorHAnsi" w:hAnsiTheme="majorHAnsi"/>
           <w:sz w:val="44"/>
         </w:rPr>
-        <w:t>Actors</w:t>
+        <w:t>A</w:t>
       </w:r>
       <w:bookmarkEnd w:id="7"/>
+      <w:r>
+        <w:rPr>
+          <w:rFonts w:asciiTheme="majorHAnsi" w:hAnsiTheme="majorHAnsi"/>
+          <w:sz w:val="44"/>
+        </w:rPr>
+        <w:t>CTORS</w:t>
+      </w:r>
     </w:p>
     <w:p>
       <w:pPr>
@@ -4611,16 +4613,23 @@
           <w:sz w:val="44"/>
         </w:rPr>
       </w:pPr>
-      <w:bookmarkStart w:id="8" w:name="_Toc439994682"/>
-      <w:bookmarkStart w:id="9" w:name="_Toc439953013"/>
+      <w:bookmarkStart w:id="8" w:name="_Toc439953013"/>
+      <w:bookmarkStart w:id="9" w:name="_Toc439994682"/>
       <w:r>
         <w:rPr>
           <w:rFonts w:asciiTheme="majorHAnsi" w:hAnsiTheme="majorHAnsi"/>
           <w:sz w:val="44"/>
         </w:rPr>
-        <w:t>Requirements</w:t>
-      </w:r>
-      <w:bookmarkEnd w:id="9"/>
+        <w:t>R</w:t>
+      </w:r>
+      <w:bookmarkEnd w:id="8"/>
+      <w:r>
+        <w:rPr>
+          <w:rFonts w:asciiTheme="majorHAnsi" w:hAnsiTheme="majorHAnsi"/>
+          <w:sz w:val="44"/>
+        </w:rPr>
+        <w:t>EQUIREMENTS</w:t>
+      </w:r>
     </w:p>
     <w:p>
       <w:pPr>
@@ -8684,20 +8693,20 @@
         </w:rPr>
       </w:pPr>
       <w:bookmarkStart w:id="12" w:name="_Toc439953016"/>
-      <w:bookmarkEnd w:id="8"/>
+      <w:bookmarkEnd w:id="9"/>
       <w:r>
         <w:rPr>
           <w:rFonts w:asciiTheme="majorHAnsi" w:hAnsiTheme="majorHAnsi"/>
         </w:rPr>
         <w:t>S</w:t>
       </w:r>
+      <w:bookmarkEnd w:id="12"/>
       <w:r>
         <w:rPr>
           <w:rFonts w:asciiTheme="majorHAnsi" w:hAnsiTheme="majorHAnsi"/>
         </w:rPr>
-        <w:t>pecifications</w:t>
-      </w:r>
-      <w:bookmarkEnd w:id="12"/>
+        <w:t>PECIFICATIONS</w:t>
+      </w:r>
     </w:p>
     <w:p>
       <w:pPr>
@@ -9608,232 +9617,225 @@
         </w:rPr>
         <w:t>S</w:t>
       </w:r>
-      <w:r>
-        <w:rPr>
-          <w:rFonts w:asciiTheme="majorHAnsi" w:hAnsiTheme="majorHAnsi"/>
-        </w:rPr>
-        <w:t>cenarios</w:t>
-      </w:r>
       <w:bookmarkEnd w:id="13"/>
       <w:bookmarkEnd w:id="15"/>
-    </w:p>
-    <w:p>
-      <w:pPr>
-        <w:spacing w:line="360" w:lineRule="auto"/>
-        <w:jc w:val="both"/>
-        <w:rPr>
-          <w:b/>
-          <w:lang w:val="it-IT"/>
-        </w:rPr>
-      </w:pPr>
-      <w:r>
-        <w:rPr>
-          <w:b/>
-          <w:lang w:val="it-IT"/>
-        </w:rPr>
-        <w:t>AN USEFUL ADVICE</w:t>
-      </w:r>
-      <w:r>
-        <w:rPr>
-          <w:b/>
-          <w:lang w:val="it-IT"/>
-        </w:rPr>
-        <w:t>:</w:t>
-      </w:r>
-    </w:p>
-    <w:p>
-      <w:pPr>
-        <w:spacing w:line="360" w:lineRule="auto"/>
-        <w:jc w:val="both"/>
-        <w:rPr>
-          <w:b/>
-          <w:lang w:val="it-IT"/>
-        </w:rPr>
-      </w:pPr>
-    </w:p>
-    <w:p>
-      <w:pPr>
-        <w:spacing w:line="360" w:lineRule="auto"/>
-        <w:jc w:val="both"/>
-        <w:rPr>
-          <w:lang w:val="en-GB"/>
-        </w:rPr>
-      </w:pPr>
-      <w:r>
-        <w:rPr>
-          <w:lang w:val="en-GB"/>
-        </w:rPr>
-        <w:t>This evening, John is going to meet Chiara at her place for dinner but he does not know how since his parents are gone away for the weekend with the family car. He is walking on the way to her home when he reminds that his friend Marco used a new application</w:t>
-      </w:r>
-      <w:r>
-        <w:rPr>
-          <w:lang w:val="en-GB"/>
-        </w:rPr>
-        <w:t>, “</w:t>
-      </w:r>
-      <w:proofErr w:type="spellStart"/>
-      <w:r>
-        <w:rPr>
-          <w:lang w:val="en-GB"/>
-        </w:rPr>
-        <w:t>myTaxiService</w:t>
-      </w:r>
-      <w:proofErr w:type="spellEnd"/>
-      <w:r>
-        <w:rPr>
-          <w:lang w:val="en-GB"/>
-        </w:rPr>
-        <w:t>”,</w:t>
-      </w:r>
-      <w:r>
-        <w:rPr>
-          <w:lang w:val="en-GB"/>
-        </w:rPr>
-        <w:t xml:space="preserve"> the day before </w:t>
-      </w:r>
-      <w:r>
-        <w:rPr>
-          <w:lang w:val="en-GB"/>
-        </w:rPr>
-        <w:t xml:space="preserve">and recommended it to him. </w:t>
-      </w:r>
-      <w:r>
-        <w:rPr>
-          <w:lang w:val="en-GB"/>
-        </w:rPr>
-        <w:t>Therefore, he decided to try it downloading and installing it on his IPhone 6S</w:t>
-      </w:r>
-      <w:r>
-        <w:rPr>
-          <w:lang w:val="en-GB"/>
-        </w:rPr>
-        <w:t xml:space="preserve"> </w:t>
-      </w:r>
-      <w:r>
-        <w:rPr>
-          <w:lang w:val="en-GB"/>
-        </w:rPr>
-        <w:t xml:space="preserve">from the App Store. </w:t>
-      </w:r>
-      <w:r>
-        <w:rPr>
-          <w:lang w:val="en-GB"/>
-        </w:rPr>
-        <w:t>Once opened, he taps</w:t>
-      </w:r>
-      <w:r>
-        <w:rPr>
-          <w:lang w:val="en-GB"/>
-        </w:rPr>
-        <w:t xml:space="preserve"> on “Create Account” since it</w:t>
-      </w:r>
-      <w:r>
-        <w:rPr>
-          <w:lang w:val="en-GB"/>
-        </w:rPr>
-        <w:t xml:space="preserve"> is his first time using it. Then, he inserts the requested personal information and taps on “Sign Up”. Now John is inside the system and can make a taxi request. The system forwards it to Luca that has just become available </w:t>
-      </w:r>
-      <w:r>
-        <w:rPr>
-          <w:lang w:val="en-GB"/>
-        </w:rPr>
-        <w:t xml:space="preserve">and moved to zone B (Where Luca is) </w:t>
-      </w:r>
-      <w:r>
-        <w:rPr>
-          <w:lang w:val="en-GB"/>
-        </w:rPr>
-        <w:t>after a short break</w:t>
-      </w:r>
-      <w:r>
-        <w:rPr>
-          <w:lang w:val="en-GB"/>
-        </w:rPr>
-        <w:t xml:space="preserve"> in zone A</w:t>
-      </w:r>
-      <w:r>
-        <w:rPr>
-          <w:lang w:val="en-GB"/>
-        </w:rPr>
-        <w:t xml:space="preserve">. </w:t>
-      </w:r>
-      <w:r>
-        <w:rPr>
-          <w:lang w:val="en-GB"/>
-        </w:rPr>
-        <w:t xml:space="preserve">Luca, however, does not notice the </w:t>
-      </w:r>
-      <w:r>
-        <w:rPr>
-          <w:lang w:val="en-GB"/>
-        </w:rPr>
-        <w:t xml:space="preserve">ride on </w:t>
-      </w:r>
-      <w:r>
-        <w:rPr>
-          <w:lang w:val="en-GB"/>
-        </w:rPr>
-        <w:t>his display in time. In fact, 15</w:t>
-      </w:r>
-      <w:r>
-        <w:rPr>
-          <w:lang w:val="en-GB"/>
-        </w:rPr>
-        <w:t xml:space="preserve"> seconds has passed and the request to his taxi h</w:t>
-      </w:r>
-      <w:r>
-        <w:rPr>
-          <w:lang w:val="en-GB"/>
-        </w:rPr>
-        <w:t>as been automatically rejected.</w:t>
-      </w:r>
-      <w:r>
-        <w:rPr>
-          <w:lang w:val="en-GB"/>
-        </w:rPr>
-        <w:t xml:space="preserve"> Therefore, the ride is proposed to Leonardo that accepts it and goes taking John at the meeting location.</w:t>
-      </w:r>
-      <w:r>
-        <w:rPr>
-          <w:lang w:val="en-GB"/>
-        </w:rPr>
-        <w:t xml:space="preserve"> </w:t>
-      </w:r>
-    </w:p>
-    <w:p>
-      <w:pPr>
-        <w:spacing w:line="360" w:lineRule="auto"/>
-        <w:jc w:val="both"/>
-        <w:rPr>
-          <w:lang w:val="en-GB"/>
-        </w:rPr>
-      </w:pPr>
-    </w:p>
-    <w:p>
-      <w:pPr>
-        <w:spacing w:line="360" w:lineRule="auto"/>
-        <w:jc w:val="both"/>
-        <w:rPr>
-          <w:b/>
-          <w:lang w:val="en-GB"/>
-        </w:rPr>
-      </w:pPr>
-      <w:r>
-        <w:rPr>
-          <w:b/>
-          <w:lang w:val="en-GB"/>
-        </w:rPr>
-        <w:lastRenderedPageBreak/>
-        <w:t>MIK</w:t>
+      <w:r>
+        <w:rPr>
+          <w:rFonts w:asciiTheme="majorHAnsi" w:hAnsiTheme="majorHAnsi"/>
+        </w:rPr>
+        <w:t>CENARIOS</w:t>
       </w:r>
       <w:bookmarkStart w:id="16" w:name="_GoBack"/>
       <w:bookmarkEnd w:id="16"/>
-      <w:r>
-        <w:rPr>
-          <w:b/>
-          <w:lang w:val="en-GB"/>
-        </w:rPr>
-        <w:t>E’S HAPPY HOUR</w:t>
+    </w:p>
+    <w:p>
+      <w:pPr>
+        <w:spacing w:line="360" w:lineRule="auto"/>
+        <w:jc w:val="both"/>
+        <w:rPr>
+          <w:b/>
+          <w:lang w:val="it-IT"/>
+        </w:rPr>
+      </w:pPr>
+      <w:r>
+        <w:rPr>
+          <w:b/>
+          <w:lang w:val="it-IT"/>
+        </w:rPr>
+        <w:t>AN USEFUL ADVICE</w:t>
+      </w:r>
+      <w:r>
+        <w:rPr>
+          <w:b/>
+          <w:lang w:val="it-IT"/>
+        </w:rPr>
+        <w:t>:</w:t>
+      </w:r>
+    </w:p>
+    <w:p>
+      <w:pPr>
+        <w:spacing w:line="360" w:lineRule="auto"/>
+        <w:jc w:val="both"/>
+        <w:rPr>
+          <w:b/>
+          <w:lang w:val="it-IT"/>
+        </w:rPr>
+      </w:pPr>
+    </w:p>
+    <w:p>
+      <w:pPr>
+        <w:spacing w:line="360" w:lineRule="auto"/>
+        <w:jc w:val="both"/>
+        <w:rPr>
+          <w:lang w:val="en-GB"/>
+        </w:rPr>
+      </w:pPr>
+      <w:r>
+        <w:rPr>
+          <w:lang w:val="en-GB"/>
+        </w:rPr>
+        <w:t>This evening, John is going to meet Chiara at her place for dinner but he does not know how since his parents are gone away for the weekend with the family car. He is walking on the way to her home when he reminds that his friend Marco used a new application</w:t>
+      </w:r>
+      <w:r>
+        <w:rPr>
+          <w:lang w:val="en-GB"/>
+        </w:rPr>
+        <w:t>, “</w:t>
+      </w:r>
+      <w:proofErr w:type="spellStart"/>
+      <w:r>
+        <w:rPr>
+          <w:lang w:val="en-GB"/>
+        </w:rPr>
+        <w:t>myTaxiService</w:t>
+      </w:r>
+      <w:proofErr w:type="spellEnd"/>
+      <w:r>
+        <w:rPr>
+          <w:lang w:val="en-GB"/>
+        </w:rPr>
+        <w:t>”,</w:t>
+      </w:r>
+      <w:r>
+        <w:rPr>
+          <w:lang w:val="en-GB"/>
+        </w:rPr>
+        <w:t xml:space="preserve"> the day before </w:t>
+      </w:r>
+      <w:r>
+        <w:rPr>
+          <w:lang w:val="en-GB"/>
+        </w:rPr>
+        <w:t xml:space="preserve">and recommended it to him. </w:t>
+      </w:r>
+      <w:r>
+        <w:rPr>
+          <w:lang w:val="en-GB"/>
+        </w:rPr>
+        <w:t>Therefore, he decided to try it downloading and installing it on his IPhone 6S</w:t>
+      </w:r>
+      <w:r>
+        <w:rPr>
+          <w:lang w:val="en-GB"/>
+        </w:rPr>
+        <w:t xml:space="preserve"> </w:t>
+      </w:r>
+      <w:r>
+        <w:rPr>
+          <w:lang w:val="en-GB"/>
+        </w:rPr>
+        <w:t xml:space="preserve">from the App Store. </w:t>
+      </w:r>
+      <w:r>
+        <w:rPr>
+          <w:lang w:val="en-GB"/>
+        </w:rPr>
+        <w:t>Once opened, he taps</w:t>
+      </w:r>
+      <w:r>
+        <w:rPr>
+          <w:lang w:val="en-GB"/>
+        </w:rPr>
+        <w:t xml:space="preserve"> on “Create Account” since it</w:t>
+      </w:r>
+      <w:r>
+        <w:rPr>
+          <w:lang w:val="en-GB"/>
+        </w:rPr>
+        <w:t xml:space="preserve"> is his first time using it. Then, he inserts the requested personal information and taps on “Sign Up”. Now John is inside the system and can make a taxi request. The system forwards it to Luca that has just become available </w:t>
+      </w:r>
+      <w:r>
+        <w:rPr>
+          <w:lang w:val="en-GB"/>
+        </w:rPr>
+        <w:t xml:space="preserve">and moved to zone B (Where Luca is) </w:t>
+      </w:r>
+      <w:r>
+        <w:rPr>
+          <w:lang w:val="en-GB"/>
+        </w:rPr>
+        <w:t>after a short break</w:t>
+      </w:r>
+      <w:r>
+        <w:rPr>
+          <w:lang w:val="en-GB"/>
+        </w:rPr>
+        <w:t xml:space="preserve"> in zone A</w:t>
+      </w:r>
+      <w:r>
+        <w:rPr>
+          <w:lang w:val="en-GB"/>
+        </w:rPr>
+        <w:t xml:space="preserve">. </w:t>
+      </w:r>
+      <w:r>
+        <w:rPr>
+          <w:lang w:val="en-GB"/>
+        </w:rPr>
+        <w:t xml:space="preserve">Luca, however, does not notice the </w:t>
+      </w:r>
+      <w:r>
+        <w:rPr>
+          <w:lang w:val="en-GB"/>
+        </w:rPr>
+        <w:t xml:space="preserve">ride on </w:t>
+      </w:r>
+      <w:r>
+        <w:rPr>
+          <w:lang w:val="en-GB"/>
+        </w:rPr>
+        <w:t>his display in time. In fact, 15</w:t>
+      </w:r>
+      <w:r>
+        <w:rPr>
+          <w:lang w:val="en-GB"/>
+        </w:rPr>
+        <w:t xml:space="preserve"> seconds has passed and the request to his taxi h</w:t>
+      </w:r>
+      <w:r>
+        <w:rPr>
+          <w:lang w:val="en-GB"/>
+        </w:rPr>
+        <w:t>as been automatically rejected.</w:t>
+      </w:r>
+      <w:r>
+        <w:rPr>
+          <w:lang w:val="en-GB"/>
+        </w:rPr>
+        <w:t xml:space="preserve"> Therefore, the ride is proposed to Leonardo that accepts it and goes taking John at the meeting location.</w:t>
+      </w:r>
+      <w:r>
+        <w:rPr>
+          <w:lang w:val="en-GB"/>
+        </w:rPr>
+        <w:t xml:space="preserve"> </w:t>
+      </w:r>
+    </w:p>
+    <w:p>
+      <w:pPr>
+        <w:spacing w:line="360" w:lineRule="auto"/>
+        <w:jc w:val="both"/>
+        <w:rPr>
+          <w:lang w:val="en-GB"/>
+        </w:rPr>
+      </w:pPr>
+    </w:p>
+    <w:p>
+      <w:pPr>
+        <w:spacing w:line="360" w:lineRule="auto"/>
+        <w:jc w:val="both"/>
+        <w:rPr>
+          <w:b/>
+          <w:lang w:val="en-GB"/>
+        </w:rPr>
+      </w:pPr>
+      <w:r>
+        <w:rPr>
+          <w:b/>
+          <w:lang w:val="en-GB"/>
+        </w:rPr>
+        <w:lastRenderedPageBreak/>
+        <w:t>MIKE’S HAPPY HOUR</w:t>
       </w:r>
       <w:r>
         <w:rPr>
@@ -10541,15 +10543,15 @@
         <w:rPr>
           <w:rFonts w:asciiTheme="majorHAnsi" w:hAnsiTheme="majorHAnsi"/>
         </w:rPr>
-        <w:t>UML m</w:t>
-      </w:r>
+        <w:t>UML</w:t>
+      </w:r>
+      <w:bookmarkEnd w:id="17"/>
       <w:r>
         <w:rPr>
           <w:rFonts w:asciiTheme="majorHAnsi" w:hAnsiTheme="majorHAnsi"/>
         </w:rPr>
-        <w:t>odels</w:t>
-      </w:r>
-      <w:bookmarkEnd w:id="17"/>
+        <w:t xml:space="preserve"> MODELS</w:t>
+      </w:r>
     </w:p>
     <w:p>
       <w:pPr>
@@ -10560,9 +10562,9 @@
           <w:rFonts w:asciiTheme="majorHAnsi" w:hAnsiTheme="majorHAnsi"/>
         </w:rPr>
       </w:pPr>
-      <w:bookmarkStart w:id="18" w:name="_Toc439994696"/>
-      <w:bookmarkStart w:id="19" w:name="_Toc54169673"/>
-      <w:bookmarkStart w:id="20" w:name="_Toc439953019"/>
+      <w:bookmarkStart w:id="18" w:name="_Toc439953019"/>
+      <w:bookmarkStart w:id="19" w:name="_Toc439994696"/>
+      <w:bookmarkStart w:id="20" w:name="_Toc54169673"/>
       <w:r>
         <w:rPr>
           <w:rFonts w:asciiTheme="majorHAnsi" w:hAnsiTheme="majorHAnsi"/>
@@ -10575,7 +10577,7 @@
         </w:rPr>
         <w:t>iagram</w:t>
       </w:r>
-      <w:bookmarkEnd w:id="20"/>
+      <w:bookmarkEnd w:id="18"/>
     </w:p>
     <w:p>
       <w:pPr>
@@ -18072,8 +18074,8 @@
         </w:rPr>
       </w:pPr>
       <w:bookmarkStart w:id="25" w:name="_Toc439953024"/>
-      <w:bookmarkEnd w:id="18"/>
       <w:bookmarkEnd w:id="19"/>
+      <w:bookmarkEnd w:id="20"/>
       <w:r>
         <w:rPr>
           <w:rFonts w:asciiTheme="majorHAnsi" w:hAnsiTheme="majorHAnsi"/>
@@ -18081,13 +18083,13 @@
         <w:lastRenderedPageBreak/>
         <w:t>A</w:t>
       </w:r>
+      <w:bookmarkEnd w:id="25"/>
       <w:r>
         <w:rPr>
           <w:rFonts w:asciiTheme="majorHAnsi" w:hAnsiTheme="majorHAnsi"/>
         </w:rPr>
-        <w:t>lloy</w:t>
-      </w:r>
-      <w:bookmarkEnd w:id="25"/>
+        <w:t>LLOY</w:t>
+      </w:r>
     </w:p>
     <w:p>
       <w:pPr>
@@ -18945,27 +18947,13 @@
           <w:rFonts w:asciiTheme="majorHAnsi" w:hAnsiTheme="majorHAnsi"/>
         </w:rPr>
       </w:pPr>
-      <w:bookmarkStart w:id="29" w:name="_Toc439953028"/>
       <w:r>
         <w:rPr>
           <w:rFonts w:asciiTheme="majorHAnsi" w:hAnsiTheme="majorHAnsi"/>
         </w:rPr>
         <w:lastRenderedPageBreak/>
-        <w:t>U</w:t>
-      </w:r>
-      <w:r>
-        <w:rPr>
-          <w:rFonts w:asciiTheme="majorHAnsi" w:hAnsiTheme="majorHAnsi"/>
-        </w:rPr>
-        <w:t>sed t</w:t>
-      </w:r>
-      <w:r>
-        <w:rPr>
-          <w:rFonts w:asciiTheme="majorHAnsi" w:hAnsiTheme="majorHAnsi"/>
-        </w:rPr>
-        <w:t>ools</w:t>
-      </w:r>
-      <w:bookmarkEnd w:id="29"/>
+        <w:t>USED TOOLS</w:t>
+      </w:r>
     </w:p>
     <w:p>
       <w:pPr>
@@ -19162,20 +19150,12 @@
           <w:rFonts w:asciiTheme="majorHAnsi" w:hAnsiTheme="majorHAnsi"/>
         </w:rPr>
       </w:pPr>
-      <w:bookmarkStart w:id="30" w:name="_Toc439953029"/>
       <w:r>
         <w:rPr>
           <w:rFonts w:asciiTheme="majorHAnsi" w:hAnsiTheme="majorHAnsi"/>
         </w:rPr>
-        <w:t>Hours of w</w:t>
-      </w:r>
-      <w:r>
-        <w:rPr>
-          <w:rFonts w:asciiTheme="majorHAnsi" w:hAnsiTheme="majorHAnsi"/>
-        </w:rPr>
-        <w:t>ork</w:t>
-      </w:r>
-      <w:bookmarkEnd w:id="30"/>
+        <w:t>HOURS OF WORK</w:t>
+      </w:r>
     </w:p>
     <w:p>
       <w:pPr>
@@ -24163,7 +24143,7 @@
   <a:extraClrSchemeLst/>
   <a:extLst>
     <a:ext uri="{05A4C25C-085E-4340-85A3-A5531E510DB2}">
-      <thm15:themeFamily xmlns:thm15="http://schemas.microsoft.com/office/thememl/2012/main" xmlns="" name="Office Theme" id="{62F939B6-93AF-4DB8-9C6B-D6C7DFDC589F}" vid="{4A3C46E8-61CC-4603-A589-7422A47A8E4A}"/>
+      <thm15:themeFamily xmlns="" xmlns:thm15="http://schemas.microsoft.com/office/thememl/2012/main" name="Office Theme" id="{62F939B6-93AF-4DB8-9C6B-D6C7DFDC589F}" vid="{4A3C46E8-61CC-4603-A589-7422A47A8E4A}"/>
     </a:ext>
   </a:extLst>
 </a:theme>
@@ -24174,7 +24154,7 @@
 </file>
 
 <file path=customXml/itemProps1.xml><?xml version="1.0" encoding="utf-8"?>
-<ds:datastoreItem xmlns:ds="http://schemas.openxmlformats.org/officeDocument/2006/customXml" ds:itemID="{661FF73D-00BD-45E1-84DA-07DB2AA1D4EF}">
+<ds:datastoreItem xmlns:ds="http://schemas.openxmlformats.org/officeDocument/2006/customXml" ds:itemID="{08EB298D-F77C-412B-829B-1946143612DD}">
   <ds:schemaRefs>
     <ds:schemaRef ds:uri="http://schemas.openxmlformats.org/officeDocument/2006/bibliography"/>
   </ds:schemaRefs>

</xml_diff>